<commit_message>
FIR szűrők az ablakozásig, képek még kellenek
</commit_message>
<xml_diff>
--- a/szakdolgozat_bibok_andor.docx
+++ b/szakdolgozat_bibok_andor.docx
@@ -1799,7 +1799,7 @@
           <w:rPr>
             <w:noProof/>
           </w:rPr>
-          <w:t>2013. 05. 18.</w:t>
+          <w:t>2013. 05. 20.</w:t>
         </w:r>
       </w:fldSimple>
     </w:p>
@@ -1963,6 +1963,612 @@
       <w:bookmarkEnd w:id="5"/>
     </w:p>
     <w:p>
+      <w:r>
+        <w:t>A digitális szűrők egyik nagy osztálya a véges impulzusválaszú (FIR) szűrők. Ahogy a nevük is mutatja, bemenetüket impulzussal gerjesztve, a kimeneten megjelenő válasz véges időn belül nulla lesz. A véges impulzusválaszból következik, ho</w:t>
+      </w:r>
+      <w:r>
+        <w:t>gy egy FIR szűrő mindig stabil.</w:t>
+      </w:r>
+      <w:r>
+        <w:t xml:space="preserve"> </w:t>
+      </w:r>
+      <w:r>
+        <w:t>A FIR szűrő válasza az aktuális bemenet, és véges számú előző bemenet súlyozott számtani átlagaként áll elő:</w:t>
+      </w:r>
+    </w:p>
+    <w:p>
+      <m:oMathPara>
+        <m:oMath>
+          <m:r>
+            <w:rPr>
+              <w:rFonts w:ascii="Cambria Math" w:hAnsi="Cambria Math"/>
+            </w:rPr>
+            <m:t>y</m:t>
+          </m:r>
+          <m:d>
+            <m:dPr>
+              <m:begChr m:val="["/>
+              <m:endChr m:val="]"/>
+              <m:ctrlPr>
+                <w:rPr>
+                  <w:rFonts w:ascii="Cambria Math" w:hAnsi="Cambria Math"/>
+                  <w:i/>
+                </w:rPr>
+              </m:ctrlPr>
+            </m:dPr>
+            <m:e>
+              <m:r>
+                <w:rPr>
+                  <w:rFonts w:ascii="Cambria Math" w:hAnsi="Cambria Math"/>
+                </w:rPr>
+                <m:t>n</m:t>
+              </m:r>
+            </m:e>
+          </m:d>
+          <m:r>
+            <w:rPr>
+              <w:rFonts w:ascii="Cambria Math" w:hAnsi="Cambria Math"/>
+            </w:rPr>
+            <m:t>=</m:t>
+          </m:r>
+          <m:nary>
+            <m:naryPr>
+              <m:chr m:val="∑"/>
+              <m:limLoc m:val="undOvr"/>
+              <m:ctrlPr>
+                <w:rPr>
+                  <w:rFonts w:ascii="Cambria Math" w:hAnsi="Cambria Math"/>
+                  <w:i/>
+                </w:rPr>
+              </m:ctrlPr>
+            </m:naryPr>
+            <m:sub>
+              <m:r>
+                <w:rPr>
+                  <w:rFonts w:ascii="Cambria Math" w:hAnsi="Cambria Math"/>
+                </w:rPr>
+                <m:t>i=0</m:t>
+              </m:r>
+            </m:sub>
+            <m:sup>
+              <m:r>
+                <w:rPr>
+                  <w:rFonts w:ascii="Cambria Math" w:hAnsi="Cambria Math"/>
+                </w:rPr>
+                <m:t>N</m:t>
+              </m:r>
+            </m:sup>
+            <m:e>
+              <m:sSub>
+                <m:sSubPr>
+                  <m:ctrlPr>
+                    <w:rPr>
+                      <w:rFonts w:ascii="Cambria Math" w:hAnsi="Cambria Math"/>
+                      <w:i/>
+                    </w:rPr>
+                  </m:ctrlPr>
+                </m:sSubPr>
+                <m:e>
+                  <m:r>
+                    <w:rPr>
+                      <w:rFonts w:ascii="Cambria Math" w:hAnsi="Cambria Math"/>
+                    </w:rPr>
+                    <m:t>b</m:t>
+                  </m:r>
+                </m:e>
+                <m:sub>
+                  <m:r>
+                    <w:rPr>
+                      <w:rFonts w:ascii="Cambria Math" w:hAnsi="Cambria Math"/>
+                    </w:rPr>
+                    <m:t>i</m:t>
+                  </m:r>
+                </m:sub>
+              </m:sSub>
+              <m:r>
+                <w:rPr>
+                  <w:rFonts w:ascii="Cambria Math" w:hAnsi="Cambria Math"/>
+                </w:rPr>
+                <m:t>x</m:t>
+              </m:r>
+              <m:d>
+                <m:dPr>
+                  <m:begChr m:val="["/>
+                  <m:endChr m:val="]"/>
+                  <m:ctrlPr>
+                    <w:rPr>
+                      <w:rFonts w:ascii="Cambria Math" w:hAnsi="Cambria Math"/>
+                      <w:i/>
+                    </w:rPr>
+                  </m:ctrlPr>
+                </m:dPr>
+                <m:e>
+                  <m:r>
+                    <w:rPr>
+                      <w:rFonts w:ascii="Cambria Math" w:hAnsi="Cambria Math"/>
+                    </w:rPr>
+                    <m:t>n-i</m:t>
+                  </m:r>
+                </m:e>
+              </m:d>
+            </m:e>
+          </m:nary>
+        </m:oMath>
+      </m:oMathPara>
+    </w:p>
+    <w:p>
+      <w:pPr>
+        <w:ind w:firstLine="0"/>
+      </w:pPr>
+      <w:proofErr w:type="gramStart"/>
+      <w:r>
+        <w:t>ahol</w:t>
+      </w:r>
+      <w:proofErr w:type="gramEnd"/>
+      <w:r>
+        <w:t xml:space="preserve"> </w:t>
+      </w:r>
+      <w:proofErr w:type="spellStart"/>
+      <w:r>
+        <w:rPr>
+          <w:i/>
+        </w:rPr>
+        <w:t>b</w:t>
+      </w:r>
+      <w:r>
+        <w:rPr>
+          <w:i/>
+          <w:vertAlign w:val="subscript"/>
+        </w:rPr>
+        <w:t>i</w:t>
+      </w:r>
+      <w:proofErr w:type="spellEnd"/>
+      <w:r>
+        <w:t xml:space="preserve"> az i-vel előbbi bemenet súlya, </w:t>
+      </w:r>
+      <w:r>
+        <w:rPr>
+          <w:i/>
+        </w:rPr>
+        <w:t>N</w:t>
+      </w:r>
+      <w:r>
+        <w:t xml:space="preserve"> a fokszám, </w:t>
+      </w:r>
+      <w:r>
+        <w:rPr>
+          <w:i/>
+        </w:rPr>
+        <w:t>x[n-i]</w:t>
+      </w:r>
+      <w:r>
+        <w:t xml:space="preserve"> az i-vel előbbi bemenet, és </w:t>
+      </w:r>
+      <w:r>
+        <w:rPr>
+          <w:i/>
+        </w:rPr>
+        <w:t>y[n]</w:t>
+      </w:r>
+      <w:r>
+        <w:t xml:space="preserve"> az aktuális kimenet.</w:t>
+      </w:r>
+    </w:p>
+    <w:p>
+      <w:pPr>
+        <w:ind w:firstLine="0"/>
+      </w:pPr>
+      <w:r>
+        <w:t>Impulzus gerjesztés esetén a válasz megegyezik a súlyok sorozatával:</w:t>
+      </w:r>
+    </w:p>
+    <w:p>
+      <m:oMathPara>
+        <m:oMath>
+          <m:r>
+            <w:rPr>
+              <w:rFonts w:ascii="Cambria Math" w:hAnsi="Cambria Math"/>
+            </w:rPr>
+            <m:t>y</m:t>
+          </m:r>
+          <m:d>
+            <m:dPr>
+              <m:begChr m:val="["/>
+              <m:endChr m:val="]"/>
+              <m:ctrlPr>
+                <w:rPr>
+                  <w:rFonts w:ascii="Cambria Math" w:hAnsi="Cambria Math"/>
+                  <w:i/>
+                </w:rPr>
+              </m:ctrlPr>
+            </m:dPr>
+            <m:e>
+              <m:r>
+                <w:rPr>
+                  <w:rFonts w:ascii="Cambria Math" w:hAnsi="Cambria Math"/>
+                </w:rPr>
+                <m:t>n</m:t>
+              </m:r>
+            </m:e>
+          </m:d>
+          <m:r>
+            <w:rPr>
+              <w:rFonts w:ascii="Cambria Math" w:hAnsi="Cambria Math"/>
+            </w:rPr>
+            <m:t>=</m:t>
+          </m:r>
+          <m:nary>
+            <m:naryPr>
+              <m:chr m:val="∑"/>
+              <m:limLoc m:val="undOvr"/>
+              <m:ctrlPr>
+                <w:rPr>
+                  <w:rFonts w:ascii="Cambria Math" w:hAnsi="Cambria Math"/>
+                  <w:i/>
+                </w:rPr>
+              </m:ctrlPr>
+            </m:naryPr>
+            <m:sub>
+              <m:r>
+                <w:rPr>
+                  <w:rFonts w:ascii="Cambria Math" w:hAnsi="Cambria Math"/>
+                </w:rPr>
+                <m:t>i=0</m:t>
+              </m:r>
+            </m:sub>
+            <m:sup>
+              <m:r>
+                <w:rPr>
+                  <w:rFonts w:ascii="Cambria Math" w:hAnsi="Cambria Math"/>
+                </w:rPr>
+                <m:t>N</m:t>
+              </m:r>
+            </m:sup>
+            <m:e>
+              <m:sSub>
+                <m:sSubPr>
+                  <m:ctrlPr>
+                    <w:rPr>
+                      <w:rFonts w:ascii="Cambria Math" w:hAnsi="Cambria Math"/>
+                      <w:i/>
+                    </w:rPr>
+                  </m:ctrlPr>
+                </m:sSubPr>
+                <m:e>
+                  <m:r>
+                    <w:rPr>
+                      <w:rFonts w:ascii="Cambria Math" w:hAnsi="Cambria Math"/>
+                    </w:rPr>
+                    <m:t>b</m:t>
+                  </m:r>
+                </m:e>
+                <m:sub>
+                  <m:r>
+                    <w:rPr>
+                      <w:rFonts w:ascii="Cambria Math" w:hAnsi="Cambria Math"/>
+                    </w:rPr>
+                    <m:t>i</m:t>
+                  </m:r>
+                </m:sub>
+              </m:sSub>
+              <m:r>
+                <w:rPr>
+                  <w:rFonts w:ascii="Cambria Math" w:hAnsi="Cambria Math"/>
+                </w:rPr>
+                <m:t>δ</m:t>
+              </m:r>
+              <m:d>
+                <m:dPr>
+                  <m:begChr m:val="["/>
+                  <m:endChr m:val="]"/>
+                  <m:ctrlPr>
+                    <w:rPr>
+                      <w:rFonts w:ascii="Cambria Math" w:hAnsi="Cambria Math"/>
+                      <w:i/>
+                    </w:rPr>
+                  </m:ctrlPr>
+                </m:dPr>
+                <m:e>
+                  <m:r>
+                    <w:rPr>
+                      <w:rFonts w:ascii="Cambria Math" w:hAnsi="Cambria Math"/>
+                    </w:rPr>
+                    <m:t>n-i</m:t>
+                  </m:r>
+                </m:e>
+              </m:d>
+            </m:e>
+          </m:nary>
+          <m:r>
+            <w:rPr>
+              <w:rFonts w:ascii="Cambria Math" w:hAnsi="Cambria Math"/>
+            </w:rPr>
+            <m:t>=</m:t>
+          </m:r>
+          <m:sSub>
+            <m:sSubPr>
+              <m:ctrlPr>
+                <w:rPr>
+                  <w:rFonts w:ascii="Cambria Math" w:hAnsi="Cambria Math"/>
+                  <w:i/>
+                </w:rPr>
+              </m:ctrlPr>
+            </m:sSubPr>
+            <m:e>
+              <m:r>
+                <w:rPr>
+                  <w:rFonts w:ascii="Cambria Math" w:hAnsi="Cambria Math"/>
+                </w:rPr>
+                <m:t>b</m:t>
+              </m:r>
+            </m:e>
+            <m:sub>
+              <m:r>
+                <w:rPr>
+                  <w:rFonts w:ascii="Cambria Math" w:hAnsi="Cambria Math"/>
+                </w:rPr>
+                <m:t>n</m:t>
+              </m:r>
+            </m:sub>
+          </m:sSub>
+        </m:oMath>
+      </m:oMathPara>
+    </w:p>
+    <w:p>
+      <w:pPr>
+        <w:ind w:firstLine="0"/>
+      </w:pPr>
+      <w:r>
+        <w:t>Ennek a transzformáltjaként kapjuk a FIR szűrők általános átviteli függvényét:</w:t>
+      </w:r>
+    </w:p>
+    <w:p>
+      <w:pPr>
+        <w:ind w:firstLine="0"/>
+      </w:pPr>
+      <m:oMathPara>
+        <m:oMath>
+          <m:r>
+            <w:rPr>
+              <w:rFonts w:ascii="Cambria Math" w:hAnsi="Cambria Math"/>
+            </w:rPr>
+            <m:t>H</m:t>
+          </m:r>
+          <m:d>
+            <m:dPr>
+              <m:ctrlPr>
+                <w:rPr>
+                  <w:rFonts w:ascii="Cambria Math" w:hAnsi="Cambria Math"/>
+                  <w:i/>
+                </w:rPr>
+              </m:ctrlPr>
+            </m:dPr>
+            <m:e>
+              <m:r>
+                <w:rPr>
+                  <w:rFonts w:ascii="Cambria Math" w:hAnsi="Cambria Math"/>
+                </w:rPr>
+                <m:t>z</m:t>
+              </m:r>
+            </m:e>
+          </m:d>
+          <m:r>
+            <w:rPr>
+              <w:rFonts w:ascii="Cambria Math" w:hAnsi="Cambria Math"/>
+            </w:rPr>
+            <m:t>=</m:t>
+          </m:r>
+          <m:nary>
+            <m:naryPr>
+              <m:chr m:val="∑"/>
+              <m:limLoc m:val="undOvr"/>
+              <m:ctrlPr>
+                <w:rPr>
+                  <w:rFonts w:ascii="Cambria Math" w:hAnsi="Cambria Math"/>
+                  <w:i/>
+                </w:rPr>
+              </m:ctrlPr>
+            </m:naryPr>
+            <m:sub>
+              <m:r>
+                <w:rPr>
+                  <w:rFonts w:ascii="Cambria Math" w:hAnsi="Cambria Math"/>
+                </w:rPr>
+                <m:t>n=0</m:t>
+              </m:r>
+            </m:sub>
+            <m:sup>
+              <m:r>
+                <w:rPr>
+                  <w:rFonts w:ascii="Cambria Math" w:hAnsi="Cambria Math"/>
+                </w:rPr>
+                <m:t>N</m:t>
+              </m:r>
+            </m:sup>
+            <m:e>
+              <m:sSub>
+                <m:sSubPr>
+                  <m:ctrlPr>
+                    <w:rPr>
+                      <w:rFonts w:ascii="Cambria Math" w:hAnsi="Cambria Math"/>
+                      <w:i/>
+                    </w:rPr>
+                  </m:ctrlPr>
+                </m:sSubPr>
+                <m:e>
+                  <m:r>
+                    <w:rPr>
+                      <w:rFonts w:ascii="Cambria Math" w:hAnsi="Cambria Math"/>
+                    </w:rPr>
+                    <m:t>b</m:t>
+                  </m:r>
+                </m:e>
+                <m:sub>
+                  <m:r>
+                    <w:rPr>
+                      <w:rFonts w:ascii="Cambria Math" w:hAnsi="Cambria Math"/>
+                    </w:rPr>
+                    <m:t>n</m:t>
+                  </m:r>
+                </m:sub>
+              </m:sSub>
+              <m:sSup>
+                <m:sSupPr>
+                  <m:ctrlPr>
+                    <w:rPr>
+                      <w:rFonts w:ascii="Cambria Math" w:hAnsi="Cambria Math"/>
+                      <w:i/>
+                    </w:rPr>
+                  </m:ctrlPr>
+                </m:sSupPr>
+                <m:e>
+                  <m:r>
+                    <w:rPr>
+                      <w:rFonts w:ascii="Cambria Math" w:hAnsi="Cambria Math"/>
+                    </w:rPr>
+                    <m:t>z</m:t>
+                  </m:r>
+                </m:e>
+                <m:sup>
+                  <m:r>
+                    <w:rPr>
+                      <w:rFonts w:ascii="Cambria Math" w:hAnsi="Cambria Math"/>
+                    </w:rPr>
+                    <m:t>-1</m:t>
+                  </m:r>
+                </m:sup>
+              </m:sSup>
+            </m:e>
+          </m:nary>
+        </m:oMath>
+      </m:oMathPara>
+    </w:p>
+    <w:p>
+      <w:pPr>
+        <w:pStyle w:val="Kp"/>
+      </w:pPr>
+      <w:r>
+        <w:rPr>
+          <w:noProof/>
+          <w:lang w:eastAsia="hu-HU"/>
+        </w:rPr>
+        <w:drawing>
+          <wp:inline distT="0" distB="0" distL="0" distR="0">
+            <wp:extent cx="4094922" cy="1883741"/>
+            <wp:effectExtent l="0" t="0" r="828" b="0"/>
+            <wp:docPr id="8" name="Kép 7" descr="800px-FIR_Filter.svg.png"/>
+            <wp:cNvGraphicFramePr>
+              <a:graphicFrameLocks xmlns:a="http://schemas.openxmlformats.org/drawingml/2006/main" noChangeAspect="1"/>
+            </wp:cNvGraphicFramePr>
+            <a:graphic xmlns:a="http://schemas.openxmlformats.org/drawingml/2006/main">
+              <a:graphicData uri="http://schemas.openxmlformats.org/drawingml/2006/picture">
+                <pic:pic xmlns:pic="http://schemas.openxmlformats.org/drawingml/2006/picture">
+                  <pic:nvPicPr>
+                    <pic:cNvPr id="0" name="800px-FIR_Filter.svg.png"/>
+                    <pic:cNvPicPr/>
+                  </pic:nvPicPr>
+                  <pic:blipFill>
+                    <a:blip r:embed="rId10" cstate="print"/>
+                    <a:stretch>
+                      <a:fillRect/>
+                    </a:stretch>
+                  </pic:blipFill>
+                  <pic:spPr>
+                    <a:xfrm>
+                      <a:off x="0" y="0"/>
+                      <a:ext cx="4105799" cy="1888745"/>
+                    </a:xfrm>
+                    <a:prstGeom prst="rect">
+                      <a:avLst/>
+                    </a:prstGeom>
+                  </pic:spPr>
+                </pic:pic>
+              </a:graphicData>
+            </a:graphic>
+          </wp:inline>
+        </w:drawing>
+      </w:r>
+    </w:p>
+    <w:p>
+      <w:pPr>
+        <w:pStyle w:val="Kpalrs"/>
+      </w:pPr>
+      <w:fldSimple w:instr=" STYLEREF 1 \s ">
+        <w:r>
+          <w:rPr>
+            <w:noProof/>
+          </w:rPr>
+          <w:t>2</w:t>
+        </w:r>
+      </w:fldSimple>
+      <w:r>
+        <w:noBreakHyphen/>
+      </w:r>
+      <w:fldSimple w:instr=" SEQ ábra \* ARABIC \s 1 ">
+        <w:r>
+          <w:rPr>
+            <w:noProof/>
+          </w:rPr>
+          <w:t>1</w:t>
+        </w:r>
+      </w:fldSimple>
+      <w:r>
+        <w:t>. ábra. N-ed fokú FIR szűrő</w:t>
+      </w:r>
+    </w:p>
+    <w:p>
+      <w:r>
+        <w:t>A FIR szűrők egyik nagy előnye, hogy könnyű úgy tervezni őket</w:t>
+      </w:r>
+      <w:r>
+        <w:t xml:space="preserve">, hogy lineáris fázismenettel rendelkezzenek, ami különösen fontos, ha a jelet alakhűen kell átvinni. </w:t>
+      </w:r>
+      <w:r>
+        <w:lastRenderedPageBreak/>
+        <w:t xml:space="preserve">Másik előnyük, hogy gyors </w:t>
+      </w:r>
+      <w:proofErr w:type="spellStart"/>
+      <w:r>
+        <w:t>konvolúciós</w:t>
+      </w:r>
+      <w:proofErr w:type="spellEnd"/>
+      <w:r>
+        <w:t xml:space="preserve"> eljárásokkal (FFT) könnyen és hatékonyan megvalósíthatóak. A nem rekurzív megvalósításból adódóan egyrészt mindig stabilak, másrészt a megvalósítás módjából származó hibák (pl.: kerekítések) jól kézben tarthatóak.</w:t>
+      </w:r>
+    </w:p>
+    <w:p>
+      <w:r>
+        <w:t>A</w:t>
+      </w:r>
+      <w:r>
+        <w:t xml:space="preserve"> FIR szűrőknek </w:t>
+      </w:r>
+      <w:r>
+        <w:t xml:space="preserve">előnyeik mellett </w:t>
+      </w:r>
+      <w:r>
+        <w:t>hátrányaik is vannak. Ezek közül az egyik legjelentősebb, hogy nagy szelektivitás eléréséhez jóval nagyobb fokszám szükséges, mint egy IIR szűrő esetén. Ennek következménye, hogy a késleltetések, és a szűrő együtthatóinak tárolására nagyméretű memóriával kell rendelkezni. Egy FIR szűrő tervezése nagyobb számítástechnikai apparátust igényel, mint egy IIR szűrőé, ráadásul a számít</w:t>
+      </w:r>
+      <w:r>
+        <w:t>á</w:t>
+      </w:r>
+      <w:r>
+        <w:t>stechnikai igény a fokszámmal arányosan, a lineárisnál gyorsabban növekszik</w:t>
+      </w:r>
+      <w:r>
+        <w:t xml:space="preserve">, ugyanakkor bonyolult, </w:t>
+      </w:r>
+      <w:r>
+        <w:t>általános</w:t>
+      </w:r>
+      <w:r>
+        <w:t xml:space="preserve"> és optimális amplitúdó karakterisztikák </w:t>
+      </w:r>
+      <w:r>
+        <w:t>közelítése is lehetséges.</w:t>
+      </w:r>
+    </w:p>
+    <w:p>
       <w:pPr>
         <w:pStyle w:val="Cmsor3"/>
       </w:pPr>
@@ -1972,43 +2578,665 @@
       </w:r>
       <w:bookmarkEnd w:id="6"/>
     </w:p>
+    <w:p>
+      <w:r>
+        <w:t>FIR szűrők tervezésére számos módszert dolgoztak ki. Az alábbiakban azonban csak két, egymástól lényegesen eltérő megoldás, kerül bemutatásra.</w:t>
+      </w:r>
+    </w:p>
+    <w:p>
+      <w:pPr>
+        <w:pStyle w:val="Cmsor4"/>
+      </w:pPr>
+      <w:r>
+        <w:t>Szűrőtervezés a</w:t>
+      </w:r>
+      <w:r>
+        <w:t>blakozás</w:t>
+      </w:r>
+      <w:r>
+        <w:t>sal</w:t>
+      </w:r>
+    </w:p>
+    <w:p>
+      <w:r>
+        <w:t xml:space="preserve">Az ablakozásos módszer célja, hogy az ideális szűrő végtelen hosszú impulzusválaszát véges hosszúra csonkolja, egy </w:t>
+      </w:r>
+      <w:r>
+        <w:t xml:space="preserve">megfelelően megválasztott függvény segítségével. Ennek fő oka a </w:t>
+      </w:r>
+      <w:proofErr w:type="spellStart"/>
+      <w:r>
+        <w:t>Gibbs-oszcilláció</w:t>
+      </w:r>
+      <w:proofErr w:type="spellEnd"/>
+      <w:r>
+        <w:t xml:space="preserve"> csökkentése, ami a frekvenciamenetben jelenlévő ugrások miatt jelentkezik. </w:t>
+      </w:r>
+      <w:r>
+        <w:t>Az ablakozás</w:t>
+      </w:r>
+      <w:r>
+        <w:t xml:space="preserve"> nem túl hatékony</w:t>
+      </w:r>
+      <w:r>
+        <w:t xml:space="preserve"> módszer</w:t>
+      </w:r>
+      <w:r>
+        <w:t xml:space="preserve">, de </w:t>
+      </w:r>
+      <w:r>
+        <w:t xml:space="preserve">mégis gyakran alkalmazzák, mivel </w:t>
+      </w:r>
+      <w:r>
+        <w:t>tervezése könnyű. A tervezés fő feladata az ablakfüggvény alakjának és hosszának meghatározása.</w:t>
+      </w:r>
+      <w:r>
+        <w:t xml:space="preserve"> A tervezett szűrő átviteli függvényét az ideális szűrő karakterisztikájának, és az ablakozó függvénynek a </w:t>
+      </w:r>
+      <w:proofErr w:type="spellStart"/>
+      <w:r>
+        <w:t>konvolúciójából</w:t>
+      </w:r>
+      <w:proofErr w:type="spellEnd"/>
+      <w:r>
+        <w:t xml:space="preserve"> kapjuk.</w:t>
+      </w:r>
+      <w:r>
+        <w:t xml:space="preserve"> </w:t>
+      </w:r>
+      <w:r>
+        <w:t xml:space="preserve">Egy ablakozó függvény annál jobban közelíti az ideális szűrőt, minél keskenyebb a főhulláma, és annál kisebb az ingadozása, minél kisebbek a mellékhullámok. </w:t>
+      </w:r>
+      <w:r>
+        <w:t>Az alábbiakban néhány ablakozó függvény kerül bemutatásra:</w:t>
+      </w:r>
+    </w:p>
+    <w:p>
+      <w:pPr>
+        <w:rPr>
+          <w:b/>
+        </w:rPr>
+      </w:pPr>
+      <w:r>
+        <w:rPr>
+          <w:b/>
+        </w:rPr>
+        <w:t>Háromszög ablak</w:t>
+      </w:r>
+    </w:p>
+    <w:p>
+      <m:oMathPara>
+        <m:oMath>
+          <m:r>
+            <w:rPr>
+              <w:rFonts w:ascii="Cambria Math" w:hAnsi="Cambria Math"/>
+            </w:rPr>
+            <m:t>w</m:t>
+          </m:r>
+          <m:d>
+            <m:dPr>
+              <m:ctrlPr>
+                <w:rPr>
+                  <w:rFonts w:ascii="Cambria Math" w:hAnsi="Cambria Math"/>
+                  <w:i/>
+                </w:rPr>
+              </m:ctrlPr>
+            </m:dPr>
+            <m:e>
+              <m:r>
+                <w:rPr>
+                  <w:rFonts w:ascii="Cambria Math" w:hAnsi="Cambria Math"/>
+                </w:rPr>
+                <m:t>n</m:t>
+              </m:r>
+            </m:e>
+          </m:d>
+          <m:r>
+            <w:rPr>
+              <w:rFonts w:ascii="Cambria Math" w:hAnsi="Cambria Math"/>
+            </w:rPr>
+            <m:t>=</m:t>
+          </m:r>
+          <m:d>
+            <m:dPr>
+              <m:begChr m:val="|"/>
+              <m:endChr m:val="|"/>
+              <m:ctrlPr>
+                <w:rPr>
+                  <w:rFonts w:ascii="Cambria Math" w:hAnsi="Cambria Math"/>
+                  <w:i/>
+                </w:rPr>
+              </m:ctrlPr>
+            </m:dPr>
+            <m:e>
+              <m:f>
+                <m:fPr>
+                  <m:ctrlPr>
+                    <w:rPr>
+                      <w:rFonts w:ascii="Cambria Math" w:hAnsi="Cambria Math"/>
+                      <w:i/>
+                    </w:rPr>
+                  </m:ctrlPr>
+                </m:fPr>
+                <m:num>
+                  <m:r>
+                    <w:rPr>
+                      <w:rFonts w:ascii="Cambria Math" w:hAnsi="Cambria Math"/>
+                    </w:rPr>
+                    <m:t>n-</m:t>
+                  </m:r>
+                  <m:f>
+                    <m:fPr>
+                      <m:ctrlPr>
+                        <w:rPr>
+                          <w:rFonts w:ascii="Cambria Math" w:hAnsi="Cambria Math"/>
+                          <w:i/>
+                        </w:rPr>
+                      </m:ctrlPr>
+                    </m:fPr>
+                    <m:num>
+                      <m:r>
+                        <w:rPr>
+                          <w:rFonts w:ascii="Cambria Math" w:hAnsi="Cambria Math"/>
+                        </w:rPr>
+                        <m:t>N-1</m:t>
+                      </m:r>
+                    </m:num>
+                    <m:den>
+                      <m:r>
+                        <w:rPr>
+                          <w:rFonts w:ascii="Cambria Math" w:hAnsi="Cambria Math"/>
+                        </w:rPr>
+                        <m:t>2</m:t>
+                      </m:r>
+                    </m:den>
+                  </m:f>
+                </m:num>
+                <m:den>
+                  <m:f>
+                    <m:fPr>
+                      <m:ctrlPr>
+                        <w:rPr>
+                          <w:rFonts w:ascii="Cambria Math" w:hAnsi="Cambria Math"/>
+                          <w:i/>
+                        </w:rPr>
+                      </m:ctrlPr>
+                    </m:fPr>
+                    <m:num>
+                      <m:r>
+                        <w:rPr>
+                          <w:rFonts w:ascii="Cambria Math" w:hAnsi="Cambria Math"/>
+                        </w:rPr>
+                        <m:t>N+1</m:t>
+                      </m:r>
+                    </m:num>
+                    <m:den>
+                      <m:r>
+                        <w:rPr>
+                          <w:rFonts w:ascii="Cambria Math" w:hAnsi="Cambria Math"/>
+                        </w:rPr>
+                        <m:t>2</m:t>
+                      </m:r>
+                    </m:den>
+                  </m:f>
+                </m:den>
+              </m:f>
+            </m:e>
+          </m:d>
+        </m:oMath>
+      </m:oMathPara>
+    </w:p>
+    <w:p>
+      <w:pPr>
+        <w:ind w:firstLine="0"/>
+      </w:pPr>
+      <w:r>
+        <w:lastRenderedPageBreak/>
+        <w:t>Az első mellékhullám elnyomása 26dB.</w:t>
+      </w:r>
+    </w:p>
     <w:p/>
     <w:p>
       <w:pPr>
+        <w:rPr>
+          <w:b/>
+        </w:rPr>
+      </w:pPr>
+      <w:r>
+        <w:rPr>
+          <w:b/>
+        </w:rPr>
+        <w:t>Általános Hamming ablak</w:t>
+      </w:r>
+    </w:p>
+    <w:p>
+      <m:oMathPara>
+        <m:oMath>
+          <m:r>
+            <w:rPr>
+              <w:rFonts w:ascii="Cambria Math" w:hAnsi="Cambria Math"/>
+            </w:rPr>
+            <m:t>w</m:t>
+          </m:r>
+          <m:d>
+            <m:dPr>
+              <m:ctrlPr>
+                <w:rPr>
+                  <w:rFonts w:ascii="Cambria Math" w:hAnsi="Cambria Math"/>
+                  <w:i/>
+                </w:rPr>
+              </m:ctrlPr>
+            </m:dPr>
+            <m:e>
+              <m:r>
+                <w:rPr>
+                  <w:rFonts w:ascii="Cambria Math" w:hAnsi="Cambria Math"/>
+                </w:rPr>
+                <m:t>n</m:t>
+              </m:r>
+            </m:e>
+          </m:d>
+          <m:r>
+            <w:rPr>
+              <w:rFonts w:ascii="Cambria Math" w:hAnsi="Cambria Math"/>
+            </w:rPr>
+            <m:t>=α-β</m:t>
+          </m:r>
+          <m:func>
+            <m:funcPr>
+              <m:ctrlPr>
+                <w:rPr>
+                  <w:rFonts w:ascii="Cambria Math" w:hAnsi="Cambria Math"/>
+                  <w:i/>
+                </w:rPr>
+              </m:ctrlPr>
+            </m:funcPr>
+            <m:fName>
+              <m:r>
+                <m:rPr>
+                  <m:sty m:val="p"/>
+                </m:rPr>
+                <w:rPr>
+                  <w:rFonts w:ascii="Cambria Math" w:hAnsi="Cambria Math"/>
+                </w:rPr>
+                <m:t>cos</m:t>
+              </m:r>
+            </m:fName>
+            <m:e>
+              <m:d>
+                <m:dPr>
+                  <m:ctrlPr>
+                    <w:rPr>
+                      <w:rFonts w:ascii="Cambria Math" w:hAnsi="Cambria Math"/>
+                      <w:i/>
+                    </w:rPr>
+                  </m:ctrlPr>
+                </m:dPr>
+                <m:e>
+                  <m:f>
+                    <m:fPr>
+                      <m:ctrlPr>
+                        <w:rPr>
+                          <w:rFonts w:ascii="Cambria Math" w:hAnsi="Cambria Math"/>
+                          <w:i/>
+                        </w:rPr>
+                      </m:ctrlPr>
+                    </m:fPr>
+                    <m:num>
+                      <m:r>
+                        <w:rPr>
+                          <w:rFonts w:ascii="Cambria Math" w:hAnsi="Cambria Math"/>
+                        </w:rPr>
+                        <m:t>2πn</m:t>
+                      </m:r>
+                    </m:num>
+                    <m:den>
+                      <m:r>
+                        <w:rPr>
+                          <w:rFonts w:ascii="Cambria Math" w:hAnsi="Cambria Math"/>
+                        </w:rPr>
+                        <m:t>N-1</m:t>
+                      </m:r>
+                    </m:den>
+                  </m:f>
+                </m:e>
+              </m:d>
+            </m:e>
+          </m:func>
+        </m:oMath>
+      </m:oMathPara>
+    </w:p>
+    <w:p>
+      <w:proofErr w:type="spellStart"/>
+      <w:r>
+        <w:t>Hanning</w:t>
+      </w:r>
+      <w:proofErr w:type="spellEnd"/>
+      <w:r>
+        <w:t xml:space="preserve"> ablakról beszélünk, ha α=β=1. Nevezik még </w:t>
+      </w:r>
+      <w:proofErr w:type="spellStart"/>
+      <w:r>
+        <w:t>Hann</w:t>
+      </w:r>
+      <w:proofErr w:type="spellEnd"/>
+      <w:r>
+        <w:t xml:space="preserve">, von </w:t>
+      </w:r>
+      <w:proofErr w:type="spellStart"/>
+      <w:r>
+        <w:t>Hann</w:t>
+      </w:r>
+      <w:proofErr w:type="spellEnd"/>
+      <w:r>
+        <w:t>, vagy emelt koszinusz ablaknak is. A mellékhullámok lecsengése 18dB/oktáv.</w:t>
+      </w:r>
+    </w:p>
+    <w:p>
+      <w:r>
+        <w:t>Hamming ablakról beszélünk, ha α=</w:t>
+      </w:r>
+      <w:r>
+        <w:t xml:space="preserve">0.54 </w:t>
+      </w:r>
+      <w:r>
+        <w:t>β=</w:t>
+      </w:r>
+      <w:r>
+        <w:t>0.46</w:t>
+      </w:r>
+      <w:r>
+        <w:t>.</w:t>
+      </w:r>
+      <w:r>
+        <w:t xml:space="preserve"> A Hamming ablak úgy lett optimalizálva, hogy az első mellékhullám minimális legyen.</w:t>
+      </w:r>
+    </w:p>
+    <w:p>
+      <w:pPr>
+        <w:rPr>
+          <w:b/>
+        </w:rPr>
+      </w:pPr>
+      <w:r>
+        <w:rPr>
+          <w:b/>
+        </w:rPr>
+        <w:t>Kaiser ablak</w:t>
+      </w:r>
+    </w:p>
+    <w:p>
+      <m:oMathPara>
+        <m:oMath>
+          <m:r>
+            <w:rPr>
+              <w:rFonts w:ascii="Cambria Math" w:hAnsi="Cambria Math"/>
+            </w:rPr>
+            <m:t>w</m:t>
+          </m:r>
+          <m:d>
+            <m:dPr>
+              <m:ctrlPr>
+                <w:rPr>
+                  <w:rFonts w:ascii="Cambria Math" w:hAnsi="Cambria Math"/>
+                  <w:i/>
+                </w:rPr>
+              </m:ctrlPr>
+            </m:dPr>
+            <m:e>
+              <m:r>
+                <w:rPr>
+                  <w:rFonts w:ascii="Cambria Math" w:hAnsi="Cambria Math"/>
+                </w:rPr>
+                <m:t>n</m:t>
+              </m:r>
+            </m:e>
+          </m:d>
+          <m:r>
+            <w:rPr>
+              <w:rFonts w:ascii="Cambria Math" w:hAnsi="Cambria Math"/>
+            </w:rPr>
+            <m:t>=</m:t>
+          </m:r>
+          <m:f>
+            <m:fPr>
+              <m:ctrlPr>
+                <w:rPr>
+                  <w:rFonts w:ascii="Cambria Math" w:hAnsi="Cambria Math"/>
+                  <w:i/>
+                </w:rPr>
+              </m:ctrlPr>
+            </m:fPr>
+            <m:num>
+              <m:sSub>
+                <m:sSubPr>
+                  <m:ctrlPr>
+                    <w:rPr>
+                      <w:rFonts w:ascii="Cambria Math" w:hAnsi="Cambria Math"/>
+                      <w:i/>
+                    </w:rPr>
+                  </m:ctrlPr>
+                </m:sSubPr>
+                <m:e>
+                  <m:r>
+                    <w:rPr>
+                      <w:rFonts w:ascii="Cambria Math" w:hAnsi="Cambria Math"/>
+                    </w:rPr>
+                    <m:t>I</m:t>
+                  </m:r>
+                </m:e>
+                <m:sub>
+                  <m:r>
+                    <w:rPr>
+                      <w:rFonts w:ascii="Cambria Math" w:hAnsi="Cambria Math"/>
+                    </w:rPr>
+                    <m:t>0</m:t>
+                  </m:r>
+                </m:sub>
+              </m:sSub>
+              <m:d>
+                <m:dPr>
+                  <m:ctrlPr>
+                    <w:rPr>
+                      <w:rFonts w:ascii="Cambria Math" w:hAnsi="Cambria Math"/>
+                      <w:i/>
+                    </w:rPr>
+                  </m:ctrlPr>
+                </m:dPr>
+                <m:e>
+                  <m:r>
+                    <w:rPr>
+                      <w:rFonts w:ascii="Cambria Math" w:hAnsi="Cambria Math"/>
+                    </w:rPr>
+                    <m:t>πα</m:t>
+                  </m:r>
+                  <m:rad>
+                    <m:radPr>
+                      <m:degHide m:val="on"/>
+                      <m:ctrlPr>
+                        <w:rPr>
+                          <w:rFonts w:ascii="Cambria Math" w:hAnsi="Cambria Math"/>
+                          <w:i/>
+                        </w:rPr>
+                      </m:ctrlPr>
+                    </m:radPr>
+                    <m:deg/>
+                    <m:e>
+                      <m:r>
+                        <w:rPr>
+                          <w:rFonts w:ascii="Cambria Math" w:hAnsi="Cambria Math"/>
+                        </w:rPr>
+                        <m:t>1-</m:t>
+                      </m:r>
+                      <m:sSup>
+                        <m:sSupPr>
+                          <m:ctrlPr>
+                            <w:rPr>
+                              <w:rFonts w:ascii="Cambria Math" w:hAnsi="Cambria Math"/>
+                              <w:i/>
+                            </w:rPr>
+                          </m:ctrlPr>
+                        </m:sSupPr>
+                        <m:e>
+                          <m:d>
+                            <m:dPr>
+                              <m:ctrlPr>
+                                <w:rPr>
+                                  <w:rFonts w:ascii="Cambria Math" w:hAnsi="Cambria Math"/>
+                                  <w:i/>
+                                </w:rPr>
+                              </m:ctrlPr>
+                            </m:dPr>
+                            <m:e>
+                              <m:f>
+                                <m:fPr>
+                                  <m:ctrlPr>
+                                    <w:rPr>
+                                      <w:rFonts w:ascii="Cambria Math" w:hAnsi="Cambria Math"/>
+                                      <w:i/>
+                                    </w:rPr>
+                                  </m:ctrlPr>
+                                </m:fPr>
+                                <m:num>
+                                  <m:r>
+                                    <w:rPr>
+                                      <w:rFonts w:ascii="Cambria Math" w:hAnsi="Cambria Math"/>
+                                    </w:rPr>
+                                    <m:t>2n</m:t>
+                                  </m:r>
+                                </m:num>
+                                <m:den>
+                                  <m:r>
+                                    <w:rPr>
+                                      <w:rFonts w:ascii="Cambria Math" w:hAnsi="Cambria Math"/>
+                                    </w:rPr>
+                                    <m:t>N-1</m:t>
+                                  </m:r>
+                                </m:den>
+                              </m:f>
+                              <m:r>
+                                <w:rPr>
+                                  <w:rFonts w:ascii="Cambria Math" w:hAnsi="Cambria Math"/>
+                                </w:rPr>
+                                <m:t>-1</m:t>
+                              </m:r>
+                            </m:e>
+                          </m:d>
+                        </m:e>
+                        <m:sup>
+                          <m:r>
+                            <w:rPr>
+                              <w:rFonts w:ascii="Cambria Math" w:hAnsi="Cambria Math"/>
+                            </w:rPr>
+                            <m:t>2</m:t>
+                          </m:r>
+                        </m:sup>
+                      </m:sSup>
+                    </m:e>
+                  </m:rad>
+                </m:e>
+              </m:d>
+            </m:num>
+            <m:den>
+              <m:sSub>
+                <m:sSubPr>
+                  <m:ctrlPr>
+                    <w:rPr>
+                      <w:rFonts w:ascii="Cambria Math" w:hAnsi="Cambria Math"/>
+                      <w:i/>
+                    </w:rPr>
+                  </m:ctrlPr>
+                </m:sSubPr>
+                <m:e>
+                  <m:r>
+                    <w:rPr>
+                      <w:rFonts w:ascii="Cambria Math" w:hAnsi="Cambria Math"/>
+                    </w:rPr>
+                    <m:t>I</m:t>
+                  </m:r>
+                </m:e>
+                <m:sub>
+                  <m:r>
+                    <w:rPr>
+                      <w:rFonts w:ascii="Cambria Math" w:hAnsi="Cambria Math"/>
+                    </w:rPr>
+                    <m:t>0</m:t>
+                  </m:r>
+                </m:sub>
+              </m:sSub>
+              <m:d>
+                <m:dPr>
+                  <m:ctrlPr>
+                    <w:rPr>
+                      <w:rFonts w:ascii="Cambria Math" w:hAnsi="Cambria Math"/>
+                      <w:i/>
+                    </w:rPr>
+                  </m:ctrlPr>
+                </m:dPr>
+                <m:e>
+                  <m:r>
+                    <w:rPr>
+                      <w:rFonts w:ascii="Cambria Math" w:hAnsi="Cambria Math"/>
+                    </w:rPr>
+                    <m:t>πα</m:t>
+                  </m:r>
+                </m:e>
+              </m:d>
+            </m:den>
+          </m:f>
+        </m:oMath>
+      </m:oMathPara>
+    </w:p>
+    <w:p>
+      <w:proofErr w:type="gramStart"/>
+      <w:r>
+        <w:t>ahol</w:t>
+      </w:r>
+      <w:proofErr w:type="gramEnd"/>
+      <w:r>
+        <w:t xml:space="preserve"> I</w:t>
+      </w:r>
+      <w:r>
+        <w:rPr>
+          <w:vertAlign w:val="subscript"/>
+        </w:rPr>
+        <w:t>0</w:t>
+      </w:r>
+      <w:r>
+        <w:t xml:space="preserve"> a </w:t>
+      </w:r>
+      <w:proofErr w:type="spellStart"/>
+      <w:r>
+        <w:t>nulladfokú</w:t>
+      </w:r>
+      <w:proofErr w:type="spellEnd"/>
+      <w:r>
+        <w:t xml:space="preserve"> módosított első fajú </w:t>
+      </w:r>
+      <w:proofErr w:type="spellStart"/>
+      <w:r>
+        <w:t>Bessel</w:t>
+      </w:r>
+      <w:proofErr w:type="spellEnd"/>
+      <w:r>
+        <w:t xml:space="preserve"> függvény, N a fokszám, és α az ablak formáját megadó paraméter. Nagyobb α mellett szűkül a főhullám, de a mellékhullámok növekszenek, kisebb α mellett ennek a fordítottja igaz. A Kaiser ablak a főhullámban lévő energiasűrűséget próbálja maximalizálni.</w:t>
+      </w:r>
+    </w:p>
+    <w:p>
+      <w:pPr>
         <w:pStyle w:val="Cmsor4"/>
       </w:pPr>
       <w:r>
-        <w:t>Ablakozás</w:t>
-      </w:r>
-    </w:p>
-    <w:p>
-      <w:pPr>
-        <w:pStyle w:val="Cmsor4"/>
-      </w:pPr>
+        <w:t xml:space="preserve">Szűrőtervezés </w:t>
+      </w:r>
       <w:proofErr w:type="spellStart"/>
       <w:r>
         <w:t>Remez</w:t>
       </w:r>
+      <w:r>
+        <w:t>-algoritmussal</w:t>
+      </w:r>
       <w:proofErr w:type="spellEnd"/>
-    </w:p>
-    <w:p>
-      <w:pPr>
-        <w:pStyle w:val="Cmsor3"/>
-      </w:pPr>
-      <w:bookmarkStart w:id="7" w:name="_Toc356476921"/>
-      <w:r>
-        <w:t>Megvalósítás</w:t>
-      </w:r>
-      <w:bookmarkEnd w:id="7"/>
-    </w:p>
-    <w:p>
-      <w:pPr>
-        <w:rPr>
-          <w:rFonts w:cs="Arial"/>
-          <w:sz w:val="28"/>
-          <w:szCs w:val="26"/>
-        </w:rPr>
-      </w:pPr>
       <w:r>
         <w:br w:type="page"/>
       </w:r>
@@ -2017,22 +3245,22 @@
       <w:pPr>
         <w:pStyle w:val="Cmsor2"/>
       </w:pPr>
-      <w:bookmarkStart w:id="8" w:name="_Toc356476922"/>
+      <w:bookmarkStart w:id="7" w:name="_Toc356476922"/>
       <w:r>
         <w:lastRenderedPageBreak/>
         <w:t>IIR szűrők</w:t>
       </w:r>
+      <w:bookmarkEnd w:id="7"/>
+    </w:p>
+    <w:p>
+      <w:pPr>
+        <w:pStyle w:val="Cmsor3"/>
+      </w:pPr>
+      <w:bookmarkStart w:id="8" w:name="_Toc356476923"/>
+      <w:r>
+        <w:t>Tervezési eljárások</w:t>
+      </w:r>
       <w:bookmarkEnd w:id="8"/>
-    </w:p>
-    <w:p>
-      <w:pPr>
-        <w:pStyle w:val="Cmsor3"/>
-      </w:pPr>
-      <w:bookmarkStart w:id="9" w:name="_Toc356476923"/>
-      <w:r>
-        <w:t>Tervezési eljárások</w:t>
-      </w:r>
-      <w:bookmarkEnd w:id="9"/>
     </w:p>
     <w:p>
       <w:r>
@@ -2094,7 +3322,7 @@
                       <w:rPr>
                         <w:noProof/>
                       </w:rPr>
-                      <w:t>1</w:t>
+                      <w:t>2</w:t>
                     </w:r>
                   </w:fldSimple>
                   <w:r>
@@ -2488,7 +3716,7 @@
                     <pic:cNvPicPr/>
                   </pic:nvPicPr>
                   <pic:blipFill>
-                    <a:blip r:embed="rId10" cstate="print"/>
+                    <a:blip r:embed="rId11" cstate="print"/>
                     <a:stretch>
                       <a:fillRect/>
                     </a:stretch>
@@ -2529,7 +3757,7 @@
           <w:rPr>
             <w:noProof/>
           </w:rPr>
-          <w:t>2</w:t>
+          <w:t>3</w:t>
         </w:r>
       </w:fldSimple>
       <w:r>
@@ -2621,7 +3849,7 @@
                     <pic:cNvPicPr/>
                   </pic:nvPicPr>
                   <pic:blipFill>
-                    <a:blip r:embed="rId11" cstate="print"/>
+                    <a:blip r:embed="rId12" cstate="print"/>
                     <a:stretch>
                       <a:fillRect/>
                     </a:stretch>
@@ -2662,7 +3890,7 @@
           <w:rPr>
             <w:noProof/>
           </w:rPr>
-          <w:t>3</w:t>
+          <w:t>4</w:t>
         </w:r>
       </w:fldSimple>
       <w:r>
@@ -3534,7 +4762,7 @@
                     <pic:cNvPicPr/>
                   </pic:nvPicPr>
                   <pic:blipFill>
-                    <a:blip r:embed="rId12" cstate="print"/>
+                    <a:blip r:embed="rId13" cstate="print"/>
                     <a:stretch>
                       <a:fillRect/>
                     </a:stretch>
@@ -3575,7 +4803,7 @@
           <w:rPr>
             <w:noProof/>
           </w:rPr>
-          <w:t>4</w:t>
+          <w:t>5</w:t>
         </w:r>
       </w:fldSimple>
       <w:r>
@@ -3684,7 +4912,7 @@
                     <pic:cNvPicPr/>
                   </pic:nvPicPr>
                   <pic:blipFill>
-                    <a:blip r:embed="rId13" cstate="print"/>
+                    <a:blip r:embed="rId14" cstate="print"/>
                     <a:stretch>
                       <a:fillRect/>
                     </a:stretch>
@@ -3725,7 +4953,7 @@
           <w:rPr>
             <w:noProof/>
           </w:rPr>
-          <w:t>5</w:t>
+          <w:t>6</w:t>
         </w:r>
       </w:fldSimple>
       <w:r>
@@ -6337,7 +7565,7 @@
                     <pic:cNvPicPr/>
                   </pic:nvPicPr>
                   <pic:blipFill>
-                    <a:blip r:embed="rId14" cstate="print"/>
+                    <a:blip r:embed="rId15" cstate="print"/>
                     <a:stretch>
                       <a:fillRect/>
                     </a:stretch>
@@ -6358,8 +7586,8 @@
         </w:drawing>
       </w:r>
     </w:p>
-    <w:bookmarkStart w:id="10" w:name="_Ref356341428"/>
-    <w:bookmarkStart w:id="11" w:name="_Ref356341421"/>
+    <w:bookmarkStart w:id="9" w:name="_Ref356341428"/>
+    <w:bookmarkStart w:id="10" w:name="_Ref356341421"/>
     <w:p>
       <w:pPr>
         <w:pStyle w:val="Kpalrs"/>
@@ -6390,25 +7618,25 @@
           <w:rPr>
             <w:noProof/>
           </w:rPr>
-          <w:t>6</w:t>
+          <w:t>7</w:t>
         </w:r>
       </w:fldSimple>
       <w:r>
         <w:t>. ábra</w:t>
       </w:r>
+      <w:bookmarkEnd w:id="9"/>
+      <w:r>
+        <w:t xml:space="preserve">. </w:t>
+      </w:r>
+      <w:proofErr w:type="spellStart"/>
+      <w:r>
+        <w:t>Csebisev</w:t>
+      </w:r>
+      <w:proofErr w:type="spellEnd"/>
+      <w:r>
+        <w:t xml:space="preserve"> szűrő pólus-zérus eloszlása</w:t>
+      </w:r>
       <w:bookmarkEnd w:id="10"/>
-      <w:r>
-        <w:t xml:space="preserve">. </w:t>
-      </w:r>
-      <w:proofErr w:type="spellStart"/>
-      <w:r>
-        <w:t>Csebisev</w:t>
-      </w:r>
-      <w:proofErr w:type="spellEnd"/>
-      <w:r>
-        <w:t xml:space="preserve"> szűrő pólus-zérus eloszlása</w:t>
-      </w:r>
-      <w:bookmarkEnd w:id="11"/>
     </w:p>
     <w:p/>
     <w:p>
@@ -6491,7 +7719,7 @@
                     <pic:cNvPicPr/>
                   </pic:nvPicPr>
                   <pic:blipFill>
-                    <a:blip r:embed="rId15" cstate="print"/>
+                    <a:blip r:embed="rId16" cstate="print"/>
                     <a:stretch>
                       <a:fillRect/>
                     </a:stretch>
@@ -6532,7 +7760,7 @@
           <w:rPr>
             <w:noProof/>
           </w:rPr>
-          <w:t>7</w:t>
+          <w:t>8</w:t>
         </w:r>
       </w:fldSimple>
       <w:r>
@@ -8819,7 +10047,7 @@
                     <pic:cNvPicPr/>
                   </pic:nvPicPr>
                   <pic:blipFill>
-                    <a:blip r:embed="rId16" cstate="print"/>
+                    <a:blip r:embed="rId17" cstate="print"/>
                     <a:stretch>
                       <a:fillRect/>
                     </a:stretch>
@@ -8860,7 +10088,7 @@
           <w:rPr>
             <w:noProof/>
           </w:rPr>
-          <w:t>8</w:t>
+          <w:t>9</w:t>
         </w:r>
       </w:fldSimple>
       <w:r>
@@ -9189,7 +10417,7 @@
                     <pic:cNvPicPr/>
                   </pic:nvPicPr>
                   <pic:blipFill>
-                    <a:blip r:embed="rId17" cstate="print"/>
+                    <a:blip r:embed="rId18" cstate="print"/>
                     <a:stretch>
                       <a:fillRect/>
                     </a:stretch>
@@ -9230,7 +10458,7 @@
           <w:rPr>
             <w:noProof/>
           </w:rPr>
-          <w:t>9</w:t>
+          <w:t>10</w:t>
         </w:r>
       </w:fldSimple>
       <w:r>
@@ -11612,96 +12840,106 @@
       <w:pPr>
         <w:pStyle w:val="Cmsor3"/>
       </w:pPr>
-      <w:bookmarkStart w:id="12" w:name="_Toc356476924"/>
+      <w:bookmarkStart w:id="11" w:name="_Toc356476924"/>
       <w:r>
         <w:t>Megvalósítás</w:t>
       </w:r>
-      <w:bookmarkEnd w:id="12"/>
+      <w:bookmarkEnd w:id="11"/>
     </w:p>
     <w:p>
       <w:pPr>
         <w:pStyle w:val="Cmsor1"/>
       </w:pPr>
-      <w:bookmarkStart w:id="13" w:name="_Toc356476925"/>
+      <w:bookmarkStart w:id="12" w:name="_Toc356476925"/>
       <w:r>
         <w:lastRenderedPageBreak/>
         <w:t>Fejlesztői környezet</w:t>
       </w:r>
+      <w:bookmarkEnd w:id="12"/>
+    </w:p>
+    <w:p>
+      <w:pPr>
+        <w:pStyle w:val="Cmsor2"/>
+      </w:pPr>
+      <w:bookmarkStart w:id="13" w:name="_Toc356476926"/>
+      <w:r>
+        <w:t xml:space="preserve">ADSP-BF537 EZ-KIT </w:t>
+      </w:r>
+      <w:proofErr w:type="spellStart"/>
+      <w:r>
+        <w:t>Lite</w:t>
+      </w:r>
       <w:bookmarkEnd w:id="13"/>
-    </w:p>
+      <w:proofErr w:type="spellEnd"/>
+    </w:p>
+    <w:p>
+      <w:pPr>
+        <w:pStyle w:val="Cmsor3"/>
+      </w:pPr>
+      <w:bookmarkStart w:id="14" w:name="_Toc356476927"/>
+      <w:r>
+        <w:t xml:space="preserve">ADSP-BF537 </w:t>
+      </w:r>
+      <w:proofErr w:type="spellStart"/>
+      <w:r>
+        <w:t>Blackfin</w:t>
+      </w:r>
+      <w:proofErr w:type="spellEnd"/>
+      <w:r>
+        <w:t xml:space="preserve"> processzor</w:t>
+      </w:r>
+      <w:bookmarkEnd w:id="14"/>
+    </w:p>
+    <w:p>
+      <w:pPr>
+        <w:pStyle w:val="Cmsor3"/>
+      </w:pPr>
+      <w:r>
+        <w:t>ADC és DAC</w:t>
+      </w:r>
+    </w:p>
+    <w:p/>
     <w:p>
       <w:pPr>
         <w:pStyle w:val="Cmsor2"/>
       </w:pPr>
-      <w:bookmarkStart w:id="14" w:name="_Toc356476926"/>
-      <w:r>
-        <w:t xml:space="preserve">ADSP-BF537 EZ-KIT </w:t>
-      </w:r>
-      <w:proofErr w:type="spellStart"/>
-      <w:r>
-        <w:t>Lite</w:t>
-      </w:r>
-      <w:bookmarkEnd w:id="14"/>
-      <w:proofErr w:type="spellEnd"/>
-    </w:p>
-    <w:p>
-      <w:pPr>
-        <w:pStyle w:val="Cmsor3"/>
-      </w:pPr>
-      <w:bookmarkStart w:id="15" w:name="_Toc356476927"/>
-      <w:r>
-        <w:t xml:space="preserve">ADSP-BF537 </w:t>
-      </w:r>
-      <w:proofErr w:type="spellStart"/>
-      <w:r>
-        <w:t>Blackfin</w:t>
-      </w:r>
-      <w:proofErr w:type="spellEnd"/>
-      <w:r>
-        <w:t xml:space="preserve"> processzor</w:t>
+      <w:bookmarkStart w:id="15" w:name="_Toc356476928"/>
+      <w:r>
+        <w:t>Visual DSP</w:t>
+      </w:r>
+      <w:r>
+        <w:t>++ 5.0</w:t>
       </w:r>
       <w:bookmarkEnd w:id="15"/>
     </w:p>
     <w:p>
       <w:pPr>
-        <w:pStyle w:val="Cmsor3"/>
-      </w:pPr>
-      <w:r>
-        <w:t>ADC és DAC</w:t>
-      </w:r>
-    </w:p>
-    <w:p/>
-    <w:p>
-      <w:pPr>
-        <w:pStyle w:val="Cmsor2"/>
-      </w:pPr>
-      <w:bookmarkStart w:id="16" w:name="_Toc356476928"/>
-      <w:r>
-        <w:t>Visual DSP</w:t>
-      </w:r>
-      <w:r>
-        <w:t>++ 5.0</w:t>
-      </w:r>
-      <w:bookmarkEnd w:id="16"/>
-    </w:p>
-    <w:p>
-      <w:pPr>
         <w:pStyle w:val="Cmsor1"/>
       </w:pPr>
-      <w:bookmarkStart w:id="17" w:name="_Toc356476929"/>
+      <w:bookmarkStart w:id="16" w:name="_Toc356476929"/>
       <w:r>
         <w:lastRenderedPageBreak/>
         <w:t>A feladat megvalósítása</w:t>
       </w:r>
+      <w:bookmarkEnd w:id="16"/>
+    </w:p>
+    <w:p>
+      <w:pPr>
+        <w:pStyle w:val="Cmsor2"/>
+      </w:pPr>
+      <w:bookmarkStart w:id="17" w:name="_Toc356476930"/>
+      <w:r>
+        <w:t>Specifikáció és rendszerterv</w:t>
+      </w:r>
       <w:bookmarkEnd w:id="17"/>
     </w:p>
     <w:p>
       <w:pPr>
         <w:pStyle w:val="Cmsor2"/>
       </w:pPr>
-      <w:bookmarkStart w:id="18" w:name="_Toc356476930"/>
-      <w:r>
-        <w:t>Specifikáció és rendszerterv</w:t>
+      <w:bookmarkStart w:id="18" w:name="_Toc356476931"/>
+      <w:r>
+        <w:t>Szűrőtervezés</w:t>
       </w:r>
       <w:bookmarkEnd w:id="18"/>
     </w:p>
@@ -11709,9 +12947,9 @@
       <w:pPr>
         <w:pStyle w:val="Cmsor2"/>
       </w:pPr>
-      <w:bookmarkStart w:id="19" w:name="_Toc356476931"/>
-      <w:r>
-        <w:t>Szűrőtervezés</w:t>
+      <w:bookmarkStart w:id="19" w:name="_Toc356476932"/>
+      <w:r>
+        <w:t>Vezérlés</w:t>
       </w:r>
       <w:bookmarkEnd w:id="19"/>
     </w:p>
@@ -11719,44 +12957,34 @@
       <w:pPr>
         <w:pStyle w:val="Cmsor2"/>
       </w:pPr>
-      <w:bookmarkStart w:id="20" w:name="_Toc356476932"/>
-      <w:r>
-        <w:t>Vezérlés</w:t>
+      <w:bookmarkStart w:id="20" w:name="_Toc356476933"/>
+      <w:r>
+        <w:t>Kommunikáció</w:t>
       </w:r>
       <w:bookmarkEnd w:id="20"/>
     </w:p>
-    <w:p>
-      <w:pPr>
-        <w:pStyle w:val="Cmsor2"/>
-      </w:pPr>
-      <w:bookmarkStart w:id="21" w:name="_Toc356476933"/>
-      <w:r>
-        <w:t>Kommunikáció</w:t>
-      </w:r>
-      <w:bookmarkEnd w:id="21"/>
-    </w:p>
     <w:p/>
     <w:p>
       <w:pPr>
         <w:pStyle w:val="Fejezetcimszmozsnlkl"/>
       </w:pPr>
-      <w:bookmarkStart w:id="22" w:name="_Toc356476934"/>
+      <w:bookmarkStart w:id="21" w:name="_Toc356476934"/>
       <w:r>
         <w:lastRenderedPageBreak/>
         <w:t>Irodalomjegyzék</w:t>
       </w:r>
-      <w:bookmarkEnd w:id="22"/>
+      <w:bookmarkEnd w:id="21"/>
     </w:p>
     <w:p>
       <w:pPr>
         <w:pStyle w:val="Fejezetcimszmozsnlkl"/>
       </w:pPr>
-      <w:bookmarkStart w:id="23" w:name="_Toc356476935"/>
+      <w:bookmarkStart w:id="22" w:name="_Toc356476935"/>
       <w:r>
         <w:lastRenderedPageBreak/>
         <w:t>Függelék</w:t>
       </w:r>
-      <w:bookmarkEnd w:id="23"/>
+      <w:bookmarkEnd w:id="22"/>
     </w:p>
     <w:p>
       <w:pPr>
@@ -11767,8 +12995,8 @@
     </w:p>
     <w:p/>
     <w:sectPr>
-      <w:headerReference w:type="even" r:id="rId18"/>
-      <w:footerReference w:type="default" r:id="rId19"/>
+      <w:headerReference w:type="even" r:id="rId19"/>
+      <w:footerReference w:type="default" r:id="rId20"/>
       <w:type w:val="continuous"/>
       <w:pgSz w:w="11907" w:h="16840" w:code="9"/>
       <w:pgMar w:top="1418" w:right="1418" w:bottom="1418" w:left="1418" w:header="709" w:footer="709" w:gutter="567"/>
@@ -11844,7 +13072,7 @@
         <w:rStyle w:val="Oldalszm"/>
         <w:noProof/>
       </w:rPr>
-      <w:t>7</w:t>
+      <w:t>9</w:t>
     </w:r>
     <w:r>
       <w:rPr>
@@ -15112,7 +16340,7 @@
 </file>
 
 <file path=customXml/itemProps1.xml><?xml version="1.0" encoding="utf-8"?>
-<ds:datastoreItem xmlns:ds="http://schemas.openxmlformats.org/officeDocument/2006/customXml" ds:itemID="{AECEE037-7990-4576-AA4F-59E958496E43}">
+<ds:datastoreItem xmlns:ds="http://schemas.openxmlformats.org/officeDocument/2006/customXml" ds:itemID="{9680F04C-8255-4804-8062-417989A9E58D}">
   <ds:schemaRefs>
     <ds:schemaRef ds:uri="http://schemas.openxmlformats.org/officeDocument/2006/bibliography"/>
   </ds:schemaRefs>

</xml_diff>